<commit_message>
agregando graficos de modelo
</commit_message>
<xml_diff>
--- a/model/ieee-article-format.docx
+++ b/model/ieee-article-format.docx
@@ -13,7 +13,19 @@
         <w:rPr>
           <w:lang w:val="es-ES" w:bidi="ar-SA"/>
         </w:rPr>
-        <w:t xml:space="preserve">Modelado del Tráfico Telefónico Rural del Perú </w:t>
+        <w:t>Mode</w:t>
+      </w:r>
+      <w:r>
+        <w:rPr>
+          <w:lang w:val="es-ES" w:bidi="ar-SA"/>
+        </w:rPr>
+        <w:t>lo de Regresión Lineal Múltiple para</w:t>
+      </w:r>
+      <w:r>
+        <w:rPr>
+          <w:lang w:val="es-ES" w:bidi="ar-SA"/>
+        </w:rPr>
+        <w:t xml:space="preserve"> Tráfico Telefónico Rural del Perú </w:t>
       </w:r>
     </w:p>
     <w:p>
@@ -108,9 +120,10 @@
     <w:p>
       <w:pPr>
         <w:sectPr>
+          <w:headerReference w:type="default" r:id="rId2"/>
           <w:type w:val="nextPage"/>
           <w:pgSz w:w="12240" w:h="15840"/>
-          <w:pgMar w:left="1440" w:right="1440" w:header="0" w:top="1440" w:footer="0" w:bottom="1728" w:gutter="0"/>
+          <w:pgMar w:left="1440" w:right="1440" w:header="1440" w:top="1954" w:footer="0" w:bottom="1728" w:gutter="0"/>
           <w:pgNumType w:fmt="decimal"/>
           <w:formProt w:val="false"/>
           <w:textDirection w:val="lrTb"/>
@@ -121,9 +134,7 @@
     <w:p>
       <w:pPr>
         <w:pStyle w:val="AbstractTitle"/>
-        <w:rPr>
-          <w:lang w:val="es-ES" w:bidi="ar-SA"/>
-        </w:rPr>
+        <w:rPr/>
       </w:pPr>
       <w:r>
         <w:rPr>
@@ -151,15 +162,196 @@
     <w:p>
       <w:pPr>
         <w:pStyle w:val="AbstractText"/>
-        <w:rPr>
-          <w:lang w:val="es-ES" w:bidi="ar-SA"/>
-        </w:rPr>
-      </w:pPr>
-      <w:r>
-        <w:rPr>
-          <w:lang w:val="es-ES" w:bidi="ar-SA"/>
-        </w:rPr>
-        <w:t xml:space="preserve">The abstract is to be in fully-justified italicized text, at the top of the left-hand column as it is here, below the author information. Use the word “Abstract” as the title, in 12-point Times, boldface type, centered relative to the column, initially capitalized. The abstract is to be in 10-point, single-spaced type, and up to 150 words in length. Leave two blank lines after the abstract, then begin the main text. </w:t>
+        <w:rPr/>
+      </w:pPr>
+      <w:r>
+        <w:rPr>
+          <w:lang w:val="es-ES" w:bidi="ar-SA"/>
+        </w:rPr>
+        <w:t xml:space="preserve">En este articulo se hace un análisis </w:t>
+      </w:r>
+      <w:r>
+        <w:rPr>
+          <w:lang w:val="es-ES" w:bidi="ar-SA"/>
+        </w:rPr>
+        <w:t>y modelado</w:t>
+      </w:r>
+      <w:r>
+        <w:rPr>
+          <w:lang w:val="es-ES" w:bidi="ar-SA"/>
+        </w:rPr>
+        <w:t xml:space="preserve"> de</w:t>
+      </w:r>
+      <w:r>
+        <w:rPr>
+          <w:lang w:val="es-ES" w:bidi="ar-SA"/>
+        </w:rPr>
+        <w:t xml:space="preserve">  los </w:t>
+      </w:r>
+      <w:r>
+        <w:rPr>
+          <w:lang w:val="es-ES" w:bidi="ar-SA"/>
+        </w:rPr>
+        <w:t>datos de tr</w:t>
+      </w:r>
+      <w:r>
+        <w:rPr>
+          <w:lang w:val="es-ES" w:bidi="ar-SA"/>
+        </w:rPr>
+        <w:t>á</w:t>
+      </w:r>
+      <w:r>
+        <w:rPr>
+          <w:lang w:val="es-ES" w:bidi="ar-SA"/>
+        </w:rPr>
+        <w:t xml:space="preserve">fico </w:t>
+      </w:r>
+      <w:r>
+        <w:rPr>
+          <w:lang w:val="es-ES" w:bidi="ar-SA"/>
+        </w:rPr>
+        <w:t>telefónico</w:t>
+      </w:r>
+      <w:r>
+        <w:rPr>
+          <w:lang w:val="es-ES" w:bidi="ar-SA"/>
+        </w:rPr>
+        <w:t xml:space="preserve"> rural</w:t>
+      </w:r>
+      <w:r>
+        <w:rPr>
+          <w:lang w:val="es-ES" w:bidi="ar-SA"/>
+        </w:rPr>
+        <w:t xml:space="preserve"> del Perú, con una frecuencia anual durante el periodo 2006 hasta el 2016. Las fuen</w:t>
+      </w:r>
+      <w:r>
+        <w:rPr>
+          <w:lang w:val="es-ES" w:bidi="ar-SA"/>
+        </w:rPr>
+        <w:t>tes</w:t>
+      </w:r>
+      <w:r>
+        <w:rPr>
+          <w:lang w:val="es-ES" w:bidi="ar-SA"/>
+        </w:rPr>
+        <w:t xml:space="preserve"> </w:t>
+      </w:r>
+      <w:r>
+        <w:rPr>
+          <w:lang w:val="es-ES" w:bidi="ar-SA"/>
+        </w:rPr>
+        <w:t>de datos</w:t>
+      </w:r>
+      <w:r>
+        <w:rPr>
+          <w:lang w:val="es-ES" w:bidi="ar-SA"/>
+        </w:rPr>
+        <w:t xml:space="preserve"> </w:t>
+      </w:r>
+      <w:r>
+        <w:rPr>
+          <w:lang w:val="es-ES" w:bidi="ar-SA"/>
+        </w:rPr>
+        <w:t xml:space="preserve">fueron tomados del </w:t>
+      </w:r>
+      <w:r>
+        <w:rPr>
+          <w:lang w:val="es-ES" w:bidi="ar-SA"/>
+        </w:rPr>
+        <w:t>Organismo Supervisor de Inversión Privada en Telecomunicacione</w:t>
+      </w:r>
+      <w:r>
+        <w:rPr>
+          <w:lang w:val="es-ES" w:bidi="ar-SA"/>
+        </w:rPr>
+        <w:t xml:space="preserve">s </w:t>
+      </w:r>
+      <w:r>
+        <w:rPr>
+          <w:lang w:val="es-ES" w:bidi="ar-SA"/>
+        </w:rPr>
+        <w:t>(</w:t>
+      </w:r>
+      <w:r>
+        <w:rPr>
+          <w:lang w:val="es-ES" w:bidi="ar-SA"/>
+        </w:rPr>
+        <w:t>OSIPTEL</w:t>
+      </w:r>
+      <w:r>
+        <w:rPr>
+          <w:lang w:val="es-ES" w:bidi="ar-SA"/>
+        </w:rPr>
+        <w:t>)</w:t>
+      </w:r>
+      <w:r>
+        <w:rPr>
+          <w:lang w:val="es-ES" w:bidi="ar-SA"/>
+        </w:rPr>
+        <w:t xml:space="preserve"> </w:t>
+      </w:r>
+      <w:r>
+        <w:rPr>
+          <w:lang w:val="es-ES" w:bidi="ar-SA"/>
+        </w:rPr>
+        <w:t>y de Banco Internacional de Reconstrucción y Fomento (BIRF) …</w:t>
+      </w:r>
+    </w:p>
+    <w:p>
+      <w:pPr>
+        <w:pStyle w:val="AbstractText"/>
+        <w:rPr>
+          <w:lang w:val="es-ES" w:bidi="ar-SA"/>
+        </w:rPr>
+      </w:pPr>
+      <w:r>
+        <w:rPr/>
+      </w:r>
+    </w:p>
+    <w:p>
+      <w:pPr>
+        <w:pStyle w:val="AbstractText"/>
+        <w:ind w:left="0" w:right="0" w:hanging="0"/>
+        <w:rPr>
+          <w:b/>
+          <w:b/>
+          <w:bCs/>
+        </w:rPr>
+      </w:pPr>
+      <w:r>
+        <w:rPr>
+          <w:b/>
+          <w:bCs/>
+          <w:lang w:val="es-ES" w:bidi="ar-SA"/>
+        </w:rPr>
+        <w:t>Palabras Clave</w:t>
+      </w:r>
+    </w:p>
+    <w:p>
+      <w:pPr>
+        <w:pStyle w:val="AbstractText"/>
+        <w:ind w:left="0" w:right="0" w:hanging="0"/>
+        <w:rPr>
+          <w:b/>
+          <w:b/>
+          <w:bCs/>
+        </w:rPr>
+      </w:pPr>
+      <w:r>
+        <w:rPr>
+          <w:b w:val="false"/>
+          <w:bCs w:val="false"/>
+          <w:lang w:val="es-ES" w:bidi="ar-SA"/>
+        </w:rPr>
+        <w:t>Tráfico telefónico, OSIPTEL, BIRF, FITEL, MLR</w:t>
+      </w:r>
+      <w:r>
+        <w:rPr>
+          <w:b/>
+          <w:bCs/>
+          <w:lang w:val="es-ES" w:bidi="ar-SA"/>
+        </w:rPr>
+        <w:t xml:space="preserve"> </w:t>
       </w:r>
     </w:p>
     <w:p>
@@ -188,26 +380,42 @@
         <w:rPr>
           <w:lang w:val="es-ES" w:bidi="ar-SA"/>
         </w:rPr>
-        <w:t xml:space="preserve">1. </w:t>
-      </w:r>
-      <w:r>
-        <w:rPr>
-          <w:lang w:val="es-ES" w:bidi="ar-SA"/>
-        </w:rPr>
-        <w:t>Introducción</w:t>
-      </w:r>
-    </w:p>
-    <w:p>
-      <w:pPr>
-        <w:pStyle w:val="Normal"/>
-        <w:rPr>
-          <w:lang w:val="es-ES" w:bidi="ar-SA"/>
-        </w:rPr>
-      </w:pPr>
-      <w:r>
-        <w:rPr>
-          <w:lang w:val="es-ES" w:bidi="ar-SA"/>
-        </w:rPr>
+        <w:t>1. Introducción</w:t>
+      </w:r>
+    </w:p>
+    <w:p>
+      <w:pPr>
+        <w:pStyle w:val="Normal"/>
+        <w:rPr>
+          <w:lang w:val="es-ES" w:bidi="ar-SA"/>
+        </w:rPr>
+      </w:pPr>
+      <w:r>
+        <w:rPr>
+          <w:lang w:val="es-ES" w:bidi="ar-SA"/>
+        </w:rPr>
+      </w:r>
+    </w:p>
+    <w:p>
+      <w:pPr>
+        <w:pStyle w:val="Sangra2detindependiente"/>
+        <w:rPr/>
+      </w:pPr>
+      <w:r>
+        <w:rPr>
+          <w:i w:val="false"/>
+          <w:iCs/>
+          <w:lang w:val="es-ES" w:bidi="ar-SA"/>
+        </w:rPr>
+        <w:t>Modelado de trafico</w:t>
+      </w:r>
+      <w:r>
+        <w:rPr>
+          <w:i w:val="false"/>
+          <w:iCs/>
+          <w:lang w:val="es-ES" w:bidi="ar-SA"/>
+        </w:rPr>
+        <w:t xml:space="preserve"> telefónico ha venido estudiándose desde  … y hay varios modelos desarrollados …</w:t>
       </w:r>
     </w:p>
     <w:p>
@@ -221,12 +429,112 @@
         </w:rPr>
       </w:pPr>
       <w:r>
+        <w:rPr/>
+      </w:r>
+    </w:p>
+    <w:p>
+      <w:pPr>
+        <w:pStyle w:val="Sangra2detindependiente"/>
+        <w:ind w:left="0" w:right="0" w:hanging="0"/>
+        <w:rPr/>
+      </w:pPr>
+      <w:r>
         <w:rPr>
           <w:i w:val="false"/>
           <w:iCs/>
           <w:lang w:val="es-ES" w:bidi="ar-SA"/>
         </w:rPr>
-        <w:t>All manuscripts must be in English. These guidelines include complete descriptions of the fonts, spacing, and related information for producing your proceedings manuscripts. Please follow them and if you have any questions, direct them to the production editor in charge of your proceedings at the IEEE Computer Society Press: Phone (714) 821-8380 or Fax (714) 761-1784.</w:t>
+        <w:t>Más aun es necesaria estudiar el caso rural ya que es de  poco interés comercial por parte de los operadores comerciales …</w:t>
+      </w:r>
+    </w:p>
+    <w:p>
+      <w:pPr>
+        <w:pStyle w:val="Sangra2detindependiente"/>
+        <w:ind w:left="0" w:right="0" w:hanging="0"/>
+        <w:rPr>
+          <w:i w:val="false"/>
+          <w:i w:val="false"/>
+          <w:iCs/>
+          <w:lang w:val="es-ES" w:bidi="ar-SA"/>
+        </w:rPr>
+      </w:pPr>
+      <w:r>
+        <w:rPr/>
+      </w:r>
+    </w:p>
+    <w:p>
+      <w:pPr>
+        <w:pStyle w:val="Sangra2detindependiente"/>
+        <w:ind w:left="0" w:right="0" w:hanging="0"/>
+        <w:rPr/>
+      </w:pPr>
+      <w:r>
+        <w:rPr>
+          <w:i w:val="false"/>
+          <w:iCs/>
+          <w:lang w:val="es-ES" w:bidi="ar-SA"/>
+        </w:rPr>
+        <w:t xml:space="preserve">Aún mas este servido es asistido por el gobierno por medio de un fondo por el gobierno desde … por programas especiales como … </w:t>
+      </w:r>
+    </w:p>
+    <w:p>
+      <w:pPr>
+        <w:pStyle w:val="Sangra2detindependiente"/>
+        <w:ind w:left="0" w:right="0" w:hanging="0"/>
+        <w:rPr>
+          <w:i w:val="false"/>
+          <w:i w:val="false"/>
+          <w:iCs/>
+          <w:lang w:val="es-ES" w:bidi="ar-SA"/>
+        </w:rPr>
+      </w:pPr>
+      <w:r>
+        <w:rPr/>
+      </w:r>
+    </w:p>
+    <w:p>
+      <w:pPr>
+        <w:pStyle w:val="Sangra2detindependiente"/>
+        <w:ind w:left="0" w:right="0" w:hanging="0"/>
+        <w:rPr/>
+      </w:pPr>
+      <w:r>
+        <w:rPr>
+          <w:i w:val="false"/>
+          <w:iCs/>
+          <w:lang w:val="es-ES" w:bidi="ar-SA"/>
+        </w:rPr>
+        <w:t>Y desde entonces ha surgido un cambio en la penetración de las comunicaciones móviles en las zonas rurales donde antes no llegaba…</w:t>
+      </w:r>
+    </w:p>
+    <w:p>
+      <w:pPr>
+        <w:pStyle w:val="Sangra2detindependiente"/>
+        <w:ind w:left="0" w:right="0" w:hanging="0"/>
+        <w:rPr>
+          <w:i w:val="false"/>
+          <w:i w:val="false"/>
+          <w:iCs/>
+          <w:lang w:val="es-ES" w:bidi="ar-SA"/>
+        </w:rPr>
+      </w:pPr>
+      <w:r>
+        <w:rPr/>
+      </w:r>
+    </w:p>
+    <w:p>
+      <w:pPr>
+        <w:pStyle w:val="Sangra2detindependiente"/>
+        <w:ind w:left="0" w:right="0" w:hanging="0"/>
+        <w:rPr/>
+      </w:pPr>
+      <w:r>
+        <w:rPr>
+          <w:i w:val="false"/>
+          <w:iCs/>
+          <w:lang w:val="es-ES" w:bidi="ar-SA"/>
+        </w:rPr>
+        <w:t>Los objetivos del presente articulo es determinar llegar a determinar los coeficientes de un modelo de regresión lineal múltiple o multivariable (MLR).</w:t>
       </w:r>
     </w:p>
     <w:p>
@@ -255,13 +563,7 @@
         <w:rPr>
           <w:lang w:val="es-ES" w:bidi="ar-SA"/>
         </w:rPr>
-        <w:t xml:space="preserve">2. </w:t>
-      </w:r>
-      <w:r>
-        <w:rPr>
-          <w:lang w:val="es-ES" w:bidi="ar-SA"/>
-        </w:rPr>
-        <w:t>Telecomunicaciones rurales</w:t>
+        <w:t>2. Telecomunicaciones rurales</w:t>
       </w:r>
     </w:p>
     <w:p>
@@ -281,9 +583,7 @@
       <w:pPr>
         <w:pStyle w:val="Normal"/>
         <w:ind w:left="0" w:right="0" w:firstLine="245"/>
-        <w:rPr>
-          <w:lang w:val="es-ES" w:bidi="ar-SA"/>
-        </w:rPr>
+        <w:rPr/>
       </w:pPr>
       <w:r>
         <w:rPr>
@@ -308,9 +608,7 @@
     <w:p>
       <w:pPr>
         <w:pStyle w:val="TextBodyIndent"/>
-        <w:rPr>
-          <w:lang w:val="es-ES" w:bidi="ar-SA"/>
-        </w:rPr>
+        <w:rPr/>
       </w:pPr>
       <w:r>
         <w:rPr>
@@ -346,13 +644,7 @@
         <w:rPr>
           <w:lang w:val="es-ES" w:bidi="ar-SA"/>
         </w:rPr>
-        <w:t xml:space="preserve">3. </w:t>
-      </w:r>
-      <w:r>
-        <w:rPr>
-          <w:lang w:val="es-ES" w:bidi="ar-SA"/>
-        </w:rPr>
-        <w:t>Conceptos del tráfico telefónico</w:t>
+        <w:t>3. Conceptos del tráfico telefónico</w:t>
       </w:r>
     </w:p>
     <w:p>
@@ -375,9 +667,7 @@
     <w:p>
       <w:pPr>
         <w:pStyle w:val="TextBodyIndent"/>
-        <w:rPr>
-          <w:lang w:val="es-ES" w:bidi="ar-SA"/>
-        </w:rPr>
+        <w:rPr/>
       </w:pPr>
       <w:r>
         <w:rPr>
@@ -412,13 +702,7 @@
         <w:rPr>
           <w:lang w:val="es-ES" w:bidi="ar-SA"/>
         </w:rPr>
-        <w:t xml:space="preserve">4. </w:t>
-      </w:r>
-      <w:r>
-        <w:rPr>
-          <w:lang w:val="es-ES" w:bidi="ar-SA"/>
-        </w:rPr>
-        <w:t>Comportamiento del tráfico telefónico</w:t>
+        <w:t>4. Comportamiento del tráfico telefónico</w:t>
       </w:r>
     </w:p>
     <w:p>
@@ -437,9 +721,7 @@
     <w:p>
       <w:pPr>
         <w:pStyle w:val="TextBodyIndent"/>
-        <w:rPr>
-          <w:lang w:val="es-ES" w:bidi="ar-SA"/>
-        </w:rPr>
+        <w:rPr/>
       </w:pPr>
       <w:r>
         <w:rPr>
@@ -474,13 +756,7 @@
         <w:rPr>
           <w:lang w:val="es-ES" w:bidi="ar-SA"/>
         </w:rPr>
-        <w:t xml:space="preserve">5. </w:t>
-      </w:r>
-      <w:r>
-        <w:rPr>
-          <w:lang w:val="es-ES" w:bidi="ar-SA"/>
-        </w:rPr>
-        <w:t>Indicadores de comunicaciones rurales</w:t>
+        <w:t>5. Indicadores de comunicaciones rurales</w:t>
       </w:r>
     </w:p>
     <w:p>
@@ -502,9 +778,7 @@
       <w:pPr>
         <w:pStyle w:val="Normal"/>
         <w:ind w:left="0" w:right="0" w:firstLine="245"/>
-        <w:rPr>
-          <w:lang w:val="es-ES" w:bidi="ar-SA"/>
-        </w:rPr>
+        <w:rPr/>
       </w:pPr>
       <w:r>
         <w:rPr>
@@ -539,13 +813,7 @@
         <w:rPr>
           <w:lang w:val="es-ES" w:bidi="ar-SA"/>
         </w:rPr>
-        <w:t xml:space="preserve">6. </w:t>
-      </w:r>
-      <w:r>
-        <w:rPr>
-          <w:lang w:val="es-ES" w:bidi="ar-SA"/>
-        </w:rPr>
-        <w:t>Indicadores de comunicaciones móviles.</w:t>
+        <w:t>6. Indicadores de comunicaciones móviles.</w:t>
       </w:r>
     </w:p>
     <w:p>
@@ -565,9 +833,7 @@
       <w:pPr>
         <w:pStyle w:val="Normal"/>
         <w:ind w:left="0" w:right="0" w:firstLine="245"/>
-        <w:rPr>
-          <w:lang w:val="es-ES" w:bidi="ar-SA"/>
-        </w:rPr>
+        <w:rPr/>
       </w:pPr>
       <w:r>
         <w:rPr>
@@ -602,13 +868,7 @@
         <w:rPr>
           <w:lang w:val="es-ES" w:bidi="ar-SA"/>
         </w:rPr>
-        <w:t xml:space="preserve">7. </w:t>
-      </w:r>
-      <w:r>
-        <w:rPr>
-          <w:lang w:val="es-ES" w:bidi="ar-SA"/>
-        </w:rPr>
-        <w:t>Indicadores del banco mundial</w:t>
+        <w:t>7. Indicadores del banco mundial</w:t>
       </w:r>
     </w:p>
     <w:p>
@@ -630,9 +890,7 @@
       <w:pPr>
         <w:pStyle w:val="Normal"/>
         <w:ind w:left="0" w:right="0" w:firstLine="245"/>
-        <w:rPr>
-          <w:lang w:val="es-ES" w:bidi="ar-SA"/>
-        </w:rPr>
+        <w:rPr/>
       </w:pPr>
       <w:r>
         <w:rPr>
@@ -658,9 +916,7 @@
       <w:pPr>
         <w:pStyle w:val="Normal"/>
         <w:ind w:left="0" w:right="0" w:firstLine="245"/>
-        <w:rPr>
-          <w:lang w:val="es-ES" w:bidi="ar-SA"/>
-        </w:rPr>
+        <w:rPr/>
       </w:pPr>
       <w:r>
         <w:rPr>
@@ -729,13 +985,7 @@
         <w:rPr>
           <w:lang w:val="es-ES" w:bidi="ar-SA"/>
         </w:rPr>
-        <w:t xml:space="preserve">8. </w:t>
-      </w:r>
-      <w:r>
-        <w:rPr>
-          <w:lang w:val="es-ES" w:bidi="ar-SA"/>
-        </w:rPr>
-        <w:t>Modelado de trafico telefónico</w:t>
+        <w:t>8. Modelado de trafico telefónico</w:t>
       </w:r>
     </w:p>
     <w:p>
@@ -755,9 +1005,7 @@
       <w:pPr>
         <w:pStyle w:val="Normal"/>
         <w:ind w:left="0" w:right="0" w:firstLine="245"/>
-        <w:rPr>
-          <w:lang w:val="es-ES" w:bidi="ar-SA"/>
-        </w:rPr>
+        <w:rPr/>
       </w:pPr>
       <w:r>
         <w:rPr>
@@ -788,13 +1036,14 @@
         </w:numPr>
         <w:rPr/>
       </w:pPr>
+      <w:bookmarkStart w:id="0" w:name="__DdeLink__194_643896814"/>
       <w:r>
         <w:rPr>
           <w:lang w:val="es-ES" w:bidi="ar-SA"/>
         </w:rPr>
         <w:t xml:space="preserve">8.1. </w:t>
       </w:r>
-      <w:bookmarkStart w:id="0" w:name="__DdeLink__117_643896814"/>
+      <w:bookmarkStart w:id="1" w:name="__DdeLink__117_643896814"/>
       <w:r>
         <w:rPr>
           <w:lang w:val="es-ES" w:bidi="ar-SA"/>
@@ -802,6 +1051,7 @@
         <w:t>Regresión lineal multivariable</w:t>
       </w:r>
       <w:bookmarkEnd w:id="0"/>
+      <w:bookmarkEnd w:id="1"/>
     </w:p>
     <w:p>
       <w:pPr>
@@ -820,9 +1070,7 @@
       <w:pPr>
         <w:pStyle w:val="Normal"/>
         <w:ind w:left="0" w:right="0" w:firstLine="245"/>
-        <w:rPr>
-          <w:lang w:val="es-ES" w:bidi="ar-SA"/>
-        </w:rPr>
+        <w:rPr/>
       </w:pPr>
       <w:r>
         <w:rPr>
@@ -854,25 +1102,20 @@
           <w:b/>
           <w:lang w:val="es-ES" w:bidi="ar-SA"/>
         </w:rPr>
-        <w:t xml:space="preserve">8.1.1. </w:t>
-      </w:r>
-      <w:r>
-        <w:rPr>
-          <w:b/>
-          <w:lang w:val="es-ES" w:bidi="ar-SA"/>
-        </w:rPr>
-        <w:t>Distribución gausiana</w:t>
-      </w:r>
-    </w:p>
-    <w:p>
-      <w:pPr>
-        <w:pStyle w:val="Normal"/>
-        <w:rPr>
-          <w:lang w:val="es-ES" w:bidi="ar-SA"/>
-        </w:rPr>
-      </w:pPr>
-      <w:r>
-        <w:rPr/>
+        <w:t>8.1.1. Distribución gausiana</w:t>
+      </w:r>
+    </w:p>
+    <w:p>
+      <w:pPr>
+        <w:pStyle w:val="Normal"/>
+        <w:rPr>
+          <w:lang w:val="es-ES" w:bidi="ar-SA"/>
+        </w:rPr>
+      </w:pPr>
+      <w:r>
+        <w:rPr>
+          <w:lang w:val="es-ES" w:bidi="ar-SA"/>
+        </w:rPr>
       </w:r>
     </w:p>
     <w:p>
@@ -891,6 +1134,32 @@
           <w:lang w:val="es-ES" w:bidi="ar-SA"/>
         </w:rPr>
         <w:t>Third-order headings, as in this paragraph, are discouraged. However, if you must use them, use 10-point Times, boldface, initially capitalized, flush left, preceded by one blank line, followed by a period and your text on the same line.</w:t>
+      </w:r>
+    </w:p>
+    <w:p>
+      <w:pPr>
+        <w:pStyle w:val="Normal"/>
+        <w:rPr>
+          <w:lang w:val="es-ES" w:bidi="ar-SA"/>
+        </w:rPr>
+      </w:pPr>
+      <w:r>
+        <w:rPr>
+          <w:lang w:val="es-ES" w:bidi="ar-SA"/>
+        </w:rPr>
+      </w:r>
+    </w:p>
+    <w:p>
+      <w:pPr>
+        <w:pStyle w:val="Normal"/>
+        <w:rPr>
+          <w:lang w:val="es-ES" w:bidi="ar-SA"/>
+        </w:rPr>
+      </w:pPr>
+      <w:r>
+        <w:rPr>
+          <w:lang w:val="es-ES" w:bidi="ar-SA"/>
+        </w:rPr>
       </w:r>
     </w:p>
     <w:p>
@@ -932,13 +1201,7 @@
         <w:rPr>
           <w:lang w:val="es-ES" w:bidi="ar-SA"/>
         </w:rPr>
-        <w:t xml:space="preserve">9. </w:t>
-      </w:r>
-      <w:r>
-        <w:rPr>
-          <w:lang w:val="es-ES" w:bidi="ar-SA"/>
-        </w:rPr>
-        <w:t>Resultados</w:t>
+        <w:t>9. Resultados</w:t>
       </w:r>
     </w:p>
     <w:p>
@@ -958,15 +1221,61 @@
       <w:pPr>
         <w:pStyle w:val="Normal"/>
         <w:ind w:left="0" w:right="0" w:firstLine="245"/>
-        <w:rPr>
-          <w:lang w:val="es-ES" w:bidi="ar-SA"/>
-        </w:rPr>
+        <w:rPr/>
       </w:pPr>
       <w:r>
         <w:rPr>
           <w:lang w:val="es-ES" w:bidi="ar-SA"/>
         </w:rPr>
         <w:t>Use footnotes sparingly (or not at all) and place them at the bottom of the column on the page on which they are referenced. Use Times 8-point type, single-spaced. To help your readers, avoid using footnotes altogether and include necessary peripheral observations in the text (within parentheses, if you prefer, as in this sentence).</w:t>
+      </w:r>
+    </w:p>
+    <w:p>
+      <w:pPr>
+        <w:pStyle w:val="Normal"/>
+        <w:ind w:left="0" w:right="0" w:firstLine="245"/>
+        <w:rPr>
+          <w:lang w:val="es-ES" w:bidi="ar-SA"/>
+        </w:rPr>
+      </w:pPr>
+      <w:r>
+        <w:rPr>
+          <w:lang w:val="es-ES" w:bidi="ar-SA"/>
+        </w:rPr>
+      </w:r>
+    </w:p>
+    <w:p>
+      <w:pPr>
+        <w:pStyle w:val="Heading2"/>
+        <w:numPr>
+          <w:ilvl w:val="1"/>
+          <w:numId w:val="2"/>
+        </w:numPr>
+        <w:ind w:left="0" w:right="0" w:firstLine="245"/>
+        <w:rPr/>
+      </w:pPr>
+      <w:r>
+        <w:rPr>
+          <w:b/>
+          <w:lang w:val="es-ES" w:bidi="ar-SA"/>
+        </w:rPr>
+        <w:t xml:space="preserve">9.1. </w:t>
+      </w:r>
+      <w:bookmarkStart w:id="2" w:name="__DdeLink__117_6438968141"/>
+      <w:r>
+        <w:rPr>
+          <w:b/>
+          <w:lang w:val="es-ES" w:bidi="ar-SA"/>
+        </w:rPr>
+        <w:t>F</w:t>
+      </w:r>
+      <w:bookmarkEnd w:id="2"/>
+      <w:r>
+        <w:rPr>
+          <w:b/>
+          <w:lang w:val="es-ES" w:bidi="ar-SA"/>
+        </w:rPr>
+        <w:t>WL</w:t>
       </w:r>
     </w:p>
     <w:p>
@@ -989,9 +1298,7 @@
           <w:ilvl w:val="0"/>
           <w:numId w:val="2"/>
         </w:numPr>
-        <w:rPr>
-          <w:lang w:val="es-ES" w:bidi="ar-SA"/>
-        </w:rPr>
+        <w:rPr/>
       </w:pPr>
       <w:r>
         <w:rPr>
@@ -1017,9 +1324,7 @@
       <w:pPr>
         <w:pStyle w:val="Normal"/>
         <w:ind w:left="0" w:right="0" w:firstLine="245"/>
-        <w:rPr>
-          <w:lang w:val="es-ES" w:bidi="ar-SA"/>
-        </w:rPr>
+        <w:rPr/>
       </w:pPr>
       <w:r>
         <w:rPr>
@@ -1044,9 +1349,7 @@
     <w:p>
       <w:pPr>
         <w:pStyle w:val="References"/>
-        <w:rPr>
-          <w:lang w:val="es-ES" w:bidi="ar-SA"/>
-        </w:rPr>
+        <w:rPr/>
       </w:pPr>
       <w:r>
         <w:rPr>
@@ -1084,9 +1387,7 @@
     <w:p>
       <w:pPr>
         <w:pStyle w:val="References"/>
-        <w:rPr>
-          <w:lang w:val="es-ES" w:bidi="ar-SA"/>
-        </w:rPr>
+        <w:rPr/>
       </w:pPr>
       <w:r>
         <w:rPr>
@@ -1128,9 +1429,7 @@
           <w:ilvl w:val="0"/>
           <w:numId w:val="2"/>
         </w:numPr>
-        <w:rPr>
-          <w:lang w:val="es-ES" w:bidi="ar-SA"/>
-        </w:rPr>
+        <w:rPr/>
       </w:pPr>
       <w:r>
         <w:rPr>
@@ -1156,9 +1455,7 @@
       <w:pPr>
         <w:pStyle w:val="Normal"/>
         <w:ind w:left="0" w:right="0" w:firstLine="245"/>
-        <w:rPr>
-          <w:lang w:val="es-ES" w:bidi="ar-SA"/>
-        </w:rPr>
+        <w:rPr/>
       </w:pPr>
       <w:r>
         <w:rPr>
@@ -1210,9 +1507,7 @@
       <w:pPr>
         <w:pStyle w:val="Normal"/>
         <w:ind w:left="0" w:right="0" w:firstLine="245"/>
-        <w:rPr>
-          <w:lang w:val="es-ES" w:bidi="ar-SA"/>
-        </w:rPr>
+        <w:rPr/>
       </w:pPr>
       <w:r>
         <w:rPr>
@@ -1266,7 +1561,7 @@
         <w:sectPr>
           <w:type w:val="continuous"/>
           <w:pgSz w:w="12240" w:h="15840"/>
-          <w:pgMar w:left="1440" w:right="1440" w:header="0" w:top="1440" w:footer="0" w:bottom="1728" w:gutter="0"/>
+          <w:pgMar w:left="1440" w:right="1440" w:header="1440" w:top="1954" w:footer="0" w:bottom="1728" w:gutter="0"/>
           <w:cols w:num="2" w:space="460" w:equalWidth="true" w:sep="false"/>
           <w:formProt w:val="false"/>
           <w:textDirection w:val="lrTb"/>
@@ -1286,7 +1581,7 @@
     <w:sectPr>
       <w:type w:val="continuous"/>
       <w:pgSz w:w="12240" w:h="15840"/>
-      <w:pgMar w:left="1440" w:right="1440" w:header="0" w:top="1440" w:footer="0" w:bottom="1728" w:gutter="0"/>
+      <w:pgMar w:left="1440" w:right="1440" w:header="1440" w:top="1954" w:footer="0" w:bottom="1728" w:gutter="0"/>
       <w:cols w:num="2" w:space="460" w:equalWidth="true" w:sep="false"/>
       <w:formProt w:val="false"/>
       <w:textDirection w:val="lrTb"/>
@@ -1294,6 +1589,28 @@
     </w:sectPr>
   </w:body>
 </w:document>
+</file>
+
+<file path=word/header1.xml><?xml version="1.0" encoding="utf-8"?>
+<w:hdr xmlns:o="urn:schemas-microsoft-com:office:office" xmlns:r="http://schemas.openxmlformats.org/officeDocument/2006/relationships" xmlns:v="urn:schemas-microsoft-com:vml" xmlns:w="http://schemas.openxmlformats.org/wordprocessingml/2006/main" xmlns:w10="urn:schemas-microsoft-com:office:word" xmlns:wp="http://schemas.openxmlformats.org/drawingml/2006/wordprocessingDrawing" xmlns:wps="http://schemas.microsoft.com/office/word/2010/wordprocessingShape" xmlns:wpg="http://schemas.microsoft.com/office/word/2010/wordprocessingGroup" xmlns:mc="http://schemas.openxmlformats.org/markup-compatibility/2006" xmlns:wp14="http://schemas.microsoft.com/office/word/2010/wordprocessingDrawing" xmlns:w14="http://schemas.microsoft.com/office/word/2010/wordml" mc:Ignorable="w14 wp14">
+  <w:p>
+    <w:pPr>
+      <w:pStyle w:val="Header"/>
+      <w:jc w:val="right"/>
+      <w:rPr/>
+    </w:pPr>
+    <w:r>
+      <w:rPr>
+        <w:lang w:val="es-ES" w:eastAsia="zxx" w:bidi="ar-SA"/>
+      </w:rPr>
+      <w:t>Proyecto de articulo 2019-03-21</w:t>
+    </w:r>
+    <w:r>
+      <w:rPr/>
+      <w:t xml:space="preserve"> </w:t>
+    </w:r>
+  </w:p>
+</w:hdr>
 </file>
 
 <file path=word/numbering.xml><?xml version="1.0" encoding="utf-8"?>
@@ -1789,5 +2106,17 @@
       <w:sz w:val="18"/>
     </w:rPr>
   </w:style>
+  <w:style w:type="paragraph" w:styleId="Header">
+    <w:name w:val="Header"/>
+    <w:basedOn w:val="Normal"/>
+    <w:pPr>
+      <w:suppressLineNumbers/>
+      <w:tabs>
+        <w:tab w:val="center" w:pos="4680" w:leader="none"/>
+        <w:tab w:val="right" w:pos="9360" w:leader="none"/>
+      </w:tabs>
+    </w:pPr>
+    <w:rPr/>
+  </w:style>
 </w:styles>
 </file>
</xml_diff>